<commit_message>
fix from mr. SIDNEV
</commit_message>
<xml_diff>
--- a/tasks/task1_2_lp/view/dual_problem/dual_problem.docx
+++ b/tasks/task1_2_lp/view/dual_problem/dual_problem.docx
@@ -143,7 +143,7 @@
                     <w:sz w:val="24"/>
                     <w:szCs w:val="24"/>
                   </w:rPr>
-                  <m:t>A</m:t>
+                  <m:t>AX</m:t>
                 </m:r>
                 <m:r>
                   <w:rPr>
@@ -151,7 +151,15 @@
                     <w:sz w:val="24"/>
                     <w:szCs w:val="24"/>
                   </w:rPr>
-                  <m:t>X≤b</m:t>
+                  <m:t>=</m:t>
+                </m:r>
+                <m:r>
+                  <w:rPr>
+                    <w:rFonts w:ascii="Cambria Math" w:hAnsi="Cambria Math" w:cs="Times New Roman"/>
+                    <w:sz w:val="24"/>
+                    <w:szCs w:val="24"/>
+                  </w:rPr>
+                  <m:t>b</m:t>
                 </m:r>
               </m:e>
             </m:mr>
@@ -318,54 +326,7 @@
                     <w:sz w:val="24"/>
                     <w:szCs w:val="24"/>
                   </w:rPr>
-                  <m:t>Y</m:t>
-                </m:r>
-                <m:r>
-                  <w:rPr>
-                    <w:rFonts w:ascii="Cambria Math" w:hAnsi="Cambria Math" w:cs="Times New Roman"/>
-                    <w:sz w:val="24"/>
-                    <w:szCs w:val="24"/>
-                  </w:rPr>
-                  <m:t>≥</m:t>
-                </m:r>
-                <m:r>
-                  <w:rPr>
-                    <w:rFonts w:ascii="Cambria Math" w:hAnsi="Cambria Math" w:cs="Times New Roman"/>
-                    <w:sz w:val="24"/>
-                    <w:szCs w:val="24"/>
-                  </w:rPr>
-                  <m:t>C</m:t>
-                </m:r>
-              </m:e>
-            </m:mr>
-            <m:mr>
-              <m:e>
-                <m:r>
-                  <w:rPr>
-                    <w:rFonts w:ascii="Cambria Math" w:hAnsi="Cambria Math" w:cs="Times New Roman"/>
-                    <w:sz w:val="24"/>
-                    <w:szCs w:val="24"/>
-                  </w:rPr>
-                  <m:t>Y</m:t>
-                </m:r>
-                <m:r>
-                  <w:rPr>
-                    <w:rFonts w:ascii="Cambria Math" w:hAnsi="Cambria Math" w:cs="Times New Roman"/>
-                    <w:sz w:val="24"/>
-                    <w:szCs w:val="24"/>
-                  </w:rPr>
-                  <m:t>≥</m:t>
-                </m:r>
-                <m:r>
-                  <m:rPr>
-                    <m:sty m:val="bi"/>
-                  </m:rPr>
-                  <w:rPr>
-                    <w:rFonts w:ascii="Cambria Math" w:hAnsi="Cambria Math" w:cs="Times New Roman"/>
-                    <w:sz w:val="24"/>
-                    <w:szCs w:val="24"/>
-                  </w:rPr>
-                  <m:t>O</m:t>
+                  <m:t>Y≥C</m:t>
                 </m:r>
               </m:e>
             </m:mr>
@@ -525,7 +486,7 @@
 
 <file path=word/numbering.xml><?xml version="1.0" encoding="utf-8"?>
 <w:numbering xmlns:wpc="http://schemas.microsoft.com/office/word/2010/wordprocessingCanvas" xmlns:cx="http://schemas.microsoft.com/office/drawing/2014/chartex" xmlns:cx1="http://schemas.microsoft.com/office/drawing/2015/9/8/chartex" xmlns:cx2="http://schemas.microsoft.com/office/drawing/2015/10/21/chartex" xmlns:cx3="http://schemas.microsoft.com/office/drawing/2016/5/9/chartex" xmlns:cx4="http://schemas.microsoft.com/office/drawing/2016/5/10/chartex" xmlns:cx5="http://schemas.microsoft.com/office/drawing/2016/5/11/chartex" xmlns:cx6="http://schemas.microsoft.com/office/drawing/2016/5/12/chartex" xmlns:cx7="http://schemas.microsoft.com/office/drawing/2016/5/13/chartex" xmlns:cx8="http://schemas.microsoft.com/office/drawing/2016/5/14/chartex" xmlns:mc="http://schemas.openxmlformats.org/markup-compatibility/2006" xmlns:aink="http://schemas.microsoft.com/office/drawing/2016/ink" xmlns:am3d="http://schemas.microsoft.com/office/drawing/2017/model3d" xmlns:o="urn:schemas-microsoft-com:office:office" xmlns:r="http://schemas.openxmlformats.org/officeDocument/2006/relationships" xmlns:m="http://schemas.openxmlformats.org/officeDocument/2006/math" xmlns:v="urn:schemas-microsoft-com:vml" xmlns:wp14="http://schemas.microsoft.com/office/word/2010/wordprocessingDrawing" xmlns:wp="http://schemas.openxmlformats.org/drawingml/2006/wordprocessingDrawing" xmlns:w10="urn:schemas-microsoft-com:office:word" xmlns:w="http://schemas.openxmlformats.org/wordprocessingml/2006/main" xmlns:w14="http://schemas.microsoft.com/office/word/2010/wordml" xmlns:w15="http://schemas.microsoft.com/office/word/2012/wordml" xmlns:w16cex="http://schemas.microsoft.com/office/word/2018/wordml/cex" xmlns:w16cid="http://schemas.microsoft.com/office/word/2016/wordml/cid" xmlns:w16="http://schemas.microsoft.com/office/word/2018/wordml" xmlns:w16sdtdh="http://schemas.microsoft.com/office/word/2020/wordml/sdtdatahash" xmlns:w16se="http://schemas.microsoft.com/office/word/2015/wordml/symex" xmlns:wpg="http://schemas.microsoft.com/office/word/2010/wordprocessingGroup" xmlns:wpi="http://schemas.microsoft.com/office/word/2010/wordprocessingInk" xmlns:wne="http://schemas.microsoft.com/office/word/2006/wordml" xmlns:wps="http://schemas.microsoft.com/office/word/2010/wordprocessingShape" mc:Ignorable="w14 w15 w16se w16cid w16 w16cex w16sdtdh wp14">
-  <w:abstractNum w:abstractNumId="1" w15:restartNumberingAfterBreak="0">
+  <w:abstractNum w:abstractNumId="0" w15:restartNumberingAfterBreak="0">
     <w:nsid w:val="285D2310"/>
     <w:multiLevelType w:val="hybridMultilevel"/>
     <w:tmpl w:val="830A86EA"/>
@@ -614,7 +575,7 @@
       </w:pPr>
     </w:lvl>
   </w:abstractNum>
-  <w:abstractNum w:abstractNumId="2" w15:restartNumberingAfterBreak="0">
+  <w:abstractNum w:abstractNumId="1" w15:restartNumberingAfterBreak="0">
     <w:nsid w:val="30B53FE6"/>
     <w:multiLevelType w:val="hybridMultilevel"/>
     <w:tmpl w:val="556A509A"/>
@@ -704,7 +665,7 @@
       </w:pPr>
     </w:lvl>
   </w:abstractNum>
-  <w:abstractNum w:abstractNumId="3" w15:restartNumberingAfterBreak="0">
+  <w:abstractNum w:abstractNumId="2" w15:restartNumberingAfterBreak="0">
     <w:nsid w:val="5E2E4D39"/>
     <w:multiLevelType w:val="hybridMultilevel"/>
     <w:tmpl w:val="8C2C0732"/>
@@ -817,7 +778,7 @@
       </w:rPr>
     </w:lvl>
   </w:abstractNum>
-  <w:abstractNum w:abstractNumId="4" w15:restartNumberingAfterBreak="0">
+  <w:abstractNum w:abstractNumId="3" w15:restartNumberingAfterBreak="0">
     <w:nsid w:val="735C50A3"/>
     <w:multiLevelType w:val="hybridMultilevel"/>
     <w:tmpl w:val="0D1E9BB0"/>
@@ -907,16 +868,16 @@
     </w:lvl>
   </w:abstractNum>
   <w:num w:numId="1">
-    <w:abstractNumId w:val="2"/>
+    <w:abstractNumId w:val="1"/>
   </w:num>
   <w:num w:numId="2">
-    <w:abstractNumId w:val="1"/>
+    <w:abstractNumId w:val="0"/>
   </w:num>
   <w:num w:numId="3">
-    <w:abstractNumId w:val="4"/>
+    <w:abstractNumId w:val="3"/>
   </w:num>
   <w:num w:numId="4">
-    <w:abstractNumId w:val="3"/>
+    <w:abstractNumId w:val="2"/>
   </w:num>
 </w:numbering>
 </file>

</xml_diff>